<commit_message>
chore: added planning page - Manchies Login Page
</commit_message>
<xml_diff>
--- a/Front planning word files/Manchies Registration Page.docx
+++ b/Front planning word files/Manchies Registration Page.docx
@@ -120,6 +120,35 @@
           <w:szCs w:val="36"/>
         </w:rPr>
         <w:t>use the exact same design.</w:t>
+      </w:r>
+    </w:p>
+    <w:p>
+      <w:pPr>
+        <w:tabs>
+          <w:tab w:val="left" w:pos="2184"/>
+        </w:tabs>
+        <w:rPr>
+          <w:sz w:val="36"/>
+          <w:szCs w:val="36"/>
+        </w:rPr>
+      </w:pPr>
+    </w:p>
+    <w:p>
+      <w:pPr>
+        <w:tabs>
+          <w:tab w:val="left" w:pos="2184"/>
+        </w:tabs>
+        <w:rPr>
+          <w:sz w:val="36"/>
+          <w:szCs w:val="36"/>
+        </w:rPr>
+      </w:pPr>
+      <w:r>
+        <w:rPr>
+          <w:sz w:val="36"/>
+          <w:szCs w:val="36"/>
+        </w:rPr>
+        <w:t>This page general design is going to be the same as the login page, but with other fields.</w:t>
       </w:r>
       <w:bookmarkStart w:id="0" w:name="_GoBack"/>
       <w:bookmarkEnd w:id="0"/>

</xml_diff>